<commit_message>
Added Phase 1 and Phase 2 documents (raw data excluded)
</commit_message>
<xml_diff>
--- a/docs/Phase1_ASK.docx
+++ b/docs/Phase1_ASK.docx
@@ -7,6 +7,25 @@
         <w:rPr>
           <w:rFonts w:ascii="Times New Roman" w:hAnsi="Times New Roman" w:cs="Times New Roman"/>
           <w:b/>
+          <w:sz w:val="36"/>
+          <w:u w:val="single"/>
+        </w:rPr>
+      </w:pPr>
+      <w:r>
+        <w:rPr>
+          <w:rFonts w:ascii="Times New Roman" w:hAnsi="Times New Roman" w:cs="Times New Roman"/>
+          <w:b/>
+          <w:sz w:val="36"/>
+          <w:u w:val="single"/>
+        </w:rPr>
+        <w:t>Google Data Analytics Professional Certificate – Capstone Project</w:t>
+      </w:r>
+    </w:p>
+    <w:p>
+      <w:pPr>
+        <w:rPr>
+          <w:rFonts w:ascii="Times New Roman" w:hAnsi="Times New Roman" w:cs="Times New Roman"/>
+          <w:b/>
           <w:sz w:val="32"/>
           <w:u w:val="single"/>
         </w:rPr>
@@ -18,35 +37,16 @@
           <w:sz w:val="32"/>
           <w:u w:val="single"/>
         </w:rPr>
-        <w:t>Google Data Analytics Professional Certificate – Capstone Project</w:t>
-      </w:r>
-    </w:p>
-    <w:p>
-      <w:pPr>
-        <w:rPr>
-          <w:rFonts w:ascii="Times New Roman" w:hAnsi="Times New Roman" w:cs="Times New Roman"/>
-          <w:b/>
-          <w:sz w:val="36"/>
+        <w:t xml:space="preserve">Case Study: </w:t>
+      </w:r>
+      <w:proofErr w:type="spellStart"/>
+      <w:r>
+        <w:rPr>
+          <w:rFonts w:ascii="Times New Roman" w:hAnsi="Times New Roman" w:cs="Times New Roman"/>
+          <w:b/>
+          <w:sz w:val="32"/>
           <w:u w:val="single"/>
         </w:rPr>
-      </w:pPr>
-      <w:r>
-        <w:rPr>
-          <w:rFonts w:ascii="Times New Roman" w:hAnsi="Times New Roman" w:cs="Times New Roman"/>
-          <w:b/>
-          <w:sz w:val="36"/>
-          <w:u w:val="single"/>
-        </w:rPr>
-        <w:t xml:space="preserve">Case Study: </w:t>
-      </w:r>
-      <w:proofErr w:type="spellStart"/>
-      <w:r>
-        <w:rPr>
-          <w:rFonts w:ascii="Times New Roman" w:hAnsi="Times New Roman" w:cs="Times New Roman"/>
-          <w:b/>
-          <w:sz w:val="36"/>
-          <w:u w:val="single"/>
-        </w:rPr>
         <w:t>Cyclistic</w:t>
       </w:r>
       <w:proofErr w:type="spellEnd"/>
@@ -54,7 +54,7 @@
         <w:rPr>
           <w:rFonts w:ascii="Times New Roman" w:hAnsi="Times New Roman" w:cs="Times New Roman"/>
           <w:b/>
-          <w:sz w:val="36"/>
+          <w:sz w:val="32"/>
           <w:u w:val="single"/>
         </w:rPr>
         <w:t xml:space="preserve"> Bike-Share Analysis</w:t>

</xml_diff>